<commit_message>
Commit estilos de hoja preeliminares
</commit_message>
<xml_diff>
--- a/Proyecto Gundam/Guia de proyecto.docx
+++ b/Proyecto Gundam/Guia de proyecto.docx
@@ -123,6 +123,147 @@
           <w:szCs w:val="40"/>
         </w:rPr>
         <w:t>El usuario podrá comprobar el listado y añadir Gunplas(maquetas) que quiere comprar en algun momento y tendrá otra lista con la que podra mirar los que ya ha obtenido, para no liarse y no perder visión de los productos.</w:t>
+      </w:r>
+    </w:p>
+    <w:p>
+      <w:pPr>
+        <w:pStyle w:val="Normal"/>
+        <w:bidi w:val="0"/>
+        <w:jc w:val="start"/>
+        <w:rPr>
+          <w:rFonts w:ascii="Trebuchet MS" w:hAnsi="Trebuchet MS"/>
+          <w:b w:val="false"/>
+          <w:b w:val="false"/>
+          <w:bCs w:val="false"/>
+          <w:sz w:val="40"/>
+          <w:szCs w:val="40"/>
+        </w:rPr>
+      </w:pPr>
+      <w:r>
+        <w:rPr>
+          <w:rFonts w:ascii="Trebuchet MS" w:hAnsi="Trebuchet MS"/>
+          <w:b w:val="false"/>
+          <w:bCs w:val="false"/>
+          <w:sz w:val="40"/>
+          <w:szCs w:val="40"/>
+        </w:rPr>
+        <w:t>El usuario podrá cambiar el estado de un gunpla de pendiente de comprar o ya comprado en cualquier momento ademas de añadir nuevos</w:t>
+      </w:r>
+    </w:p>
+    <w:p>
+      <w:pPr>
+        <w:pStyle w:val="Normal"/>
+        <w:bidi w:val="0"/>
+        <w:jc w:val="start"/>
+        <w:rPr>
+          <w:rFonts w:ascii="Trebuchet MS" w:hAnsi="Trebuchet MS"/>
+          <w:b w:val="false"/>
+          <w:b w:val="false"/>
+          <w:bCs w:val="false"/>
+          <w:sz w:val="40"/>
+          <w:szCs w:val="40"/>
+        </w:rPr>
+      </w:pPr>
+      <w:r>
+        <w:rPr/>
+      </w:r>
+    </w:p>
+    <w:p>
+      <w:pPr>
+        <w:pStyle w:val="Normal"/>
+        <w:bidi w:val="0"/>
+        <w:jc w:val="start"/>
+        <w:rPr>
+          <w:rFonts w:ascii="Trebuchet MS" w:hAnsi="Trebuchet MS"/>
+          <w:b w:val="false"/>
+          <w:b w:val="false"/>
+          <w:bCs w:val="false"/>
+          <w:sz w:val="40"/>
+          <w:szCs w:val="40"/>
+        </w:rPr>
+      </w:pPr>
+      <w:r>
+        <w:rPr>
+          <w:rFonts w:ascii="Trebuchet MS" w:hAnsi="Trebuchet MS"/>
+          <w:b w:val="false"/>
+          <w:bCs w:val="false"/>
+          <w:sz w:val="40"/>
+          <w:szCs w:val="40"/>
+        </w:rPr>
+        <w:t>Hoja preeliminar</w:t>
+      </w:r>
+    </w:p>
+    <w:p>
+      <w:pPr>
+        <w:pStyle w:val="Normal"/>
+        <w:bidi w:val="0"/>
+        <w:jc w:val="start"/>
+        <w:rPr>
+          <w:rFonts w:ascii="Trebuchet MS" w:hAnsi="Trebuchet MS"/>
+          <w:b w:val="false"/>
+          <w:b w:val="false"/>
+          <w:bCs w:val="false"/>
+          <w:sz w:val="40"/>
+          <w:szCs w:val="40"/>
+        </w:rPr>
+      </w:pPr>
+      <w:r>
+        <w:drawing>
+          <wp:anchor behindDoc="0" distT="0" distB="0" distL="0" distR="0" simplePos="0" locked="0" layoutInCell="0" allowOverlap="1" relativeHeight="2">
+            <wp:simplePos x="0" y="0"/>
+            <wp:positionH relativeFrom="column">
+              <wp:align>center</wp:align>
+            </wp:positionH>
+            <wp:positionV relativeFrom="paragraph">
+              <wp:posOffset>635</wp:posOffset>
+            </wp:positionV>
+            <wp:extent cx="6120130" cy="2642235"/>
+            <wp:effectExtent l="0" t="0" r="0" b="0"/>
+            <wp:wrapSquare wrapText="largest"/>
+            <wp:docPr id="1" name="Imagen1" descr="" title=""/>
+            <wp:cNvGraphicFramePr>
+              <a:graphicFrameLocks xmlns:a="http://schemas.openxmlformats.org/drawingml/2006/main" noChangeAspect="1"/>
+            </wp:cNvGraphicFramePr>
+            <a:graphic xmlns:a="http://schemas.openxmlformats.org/drawingml/2006/main">
+              <a:graphicData uri="http://schemas.openxmlformats.org/drawingml/2006/picture">
+                <pic:pic xmlns:pic="http://schemas.openxmlformats.org/drawingml/2006/picture">
+                  <pic:nvPicPr>
+                    <pic:cNvPr id="1" name="Imagen1" descr="" title=""/>
+                    <pic:cNvPicPr>
+                      <a:picLocks noChangeAspect="1" noChangeArrowheads="1"/>
+                    </pic:cNvPicPr>
+                  </pic:nvPicPr>
+                  <pic:blipFill>
+                    <a:blip r:embed="rId2"/>
+                    <a:stretch>
+                      <a:fillRect/>
+                    </a:stretch>
+                  </pic:blipFill>
+                  <pic:spPr bwMode="auto">
+                    <a:xfrm>
+                      <a:off x="0" y="0"/>
+                      <a:ext cx="6120130" cy="2642235"/>
+                    </a:xfrm>
+                    <a:prstGeom prst="rect">
+                      <a:avLst/>
+                    </a:prstGeom>
+                  </pic:spPr>
+                </pic:pic>
+              </a:graphicData>
+            </a:graphic>
+          </wp:anchor>
+        </w:drawing>
+      </w:r>
+      <w:r>
+        <w:rPr>
+          <w:rFonts w:ascii="Trebuchet MS" w:hAnsi="Trebuchet MS"/>
+          <w:b w:val="false"/>
+          <w:bCs w:val="false"/>
+          <w:sz w:val="40"/>
+          <w:szCs w:val="40"/>
+          <w:u w:val="none"/>
+        </w:rPr>
+        <w:t>Aun tengo que trabajar en la interfaz y en las utilidades del proyecto, se ira cambiando en cuanto mas avancemos con el.</w:t>
       </w:r>
     </w:p>
     <w:sectPr>
@@ -132,6 +273,7 @@
       <w:pgNumType w:fmt="decimal"/>
       <w:formProt w:val="false"/>
       <w:textDirection w:val="lrTb"/>
+      <w:docGrid w:type="default" w:linePitch="100" w:charSpace="0"/>
     </w:sectPr>
   </w:body>
 </w:document>
@@ -160,7 +302,10 @@
     <w:qFormat/>
     <w:pPr>
       <w:widowControl w:val="false"/>
+      <w:suppressAutoHyphens w:val="true"/>
       <w:bidi w:val="0"/>
+      <w:spacing w:before="0" w:after="0"/>
+      <w:jc w:val="start"/>
     </w:pPr>
     <w:rPr>
       <w:rFonts w:ascii="Liberation Serif" w:hAnsi="Liberation Serif" w:eastAsia="NSimSun" w:cs="Lucida Sans"/>

</xml_diff>